<commit_message>
Se sube nueva versión de doc y ppt
</commit_message>
<xml_diff>
--- a/EntregableCasoEstudio.docx
+++ b/EntregableCasoEstudio.docx
@@ -751,6 +751,14 @@
     </w:sdt>
     <w:sdt>
       <w:sdtPr>
+        <w:rPr>
+          <w:rFonts w:asciiTheme="minorHAnsi" w:eastAsiaTheme="minorHAnsi" w:hAnsiTheme="minorHAnsi" w:cstheme="minorBidi"/>
+          <w:color w:val="auto"/>
+          <w:sz w:val="22"/>
+          <w:szCs w:val="22"/>
+          <w:lang w:val="es-ES"/>
+          <w14:ligatures w14:val="standardContextual"/>
+        </w:rPr>
         <w:id w:val="-404990403"/>
         <w:docPartObj>
           <w:docPartGallery w:val="Table of Contents"/>
@@ -759,15 +767,9 @@
       </w:sdtPr>
       <w:sdtEndPr>
         <w:rPr>
-          <w:rFonts w:asciiTheme="minorHAnsi" w:eastAsiaTheme="minorHAnsi" w:hAnsiTheme="minorHAnsi" w:cstheme="minorBidi"/>
           <w:b/>
           <w:bCs/>
           <w:noProof/>
-          <w:color w:val="auto"/>
-          <w:sz w:val="22"/>
-          <w:szCs w:val="22"/>
-          <w:lang w:val="es-ES"/>
-          <w14:ligatures w14:val="standardContextual"/>
         </w:rPr>
       </w:sdtEndPr>
       <w:sdtContent>
@@ -804,7 +806,7 @@
           <w:r>
             <w:fldChar w:fldCharType="separate"/>
           </w:r>
-          <w:hyperlink w:anchor="_Toc193815846" w:history="1">
+          <w:hyperlink w:anchor="_Toc193818997" w:history="1">
             <w:r>
               <w:rPr>
                 <w:rStyle w:val="Hyperlink"/>
@@ -849,7 +851,7 @@
                 <w:noProof/>
                 <w:webHidden/>
               </w:rPr>
-              <w:instrText xml:space="preserve"> PAGEREF _Toc193815846 \h </w:instrText>
+              <w:instrText xml:space="preserve"> PAGEREF _Toc193818997 \h </w:instrText>
             </w:r>
             <w:r>
               <w:rPr>
@@ -896,7 +898,7 @@
               <w:lang w:eastAsia="es-ES"/>
             </w:rPr>
           </w:pPr>
-          <w:hyperlink w:anchor="_Toc193815847" w:history="1">
+          <w:hyperlink w:anchor="_Toc193818998" w:history="1">
             <w:r>
               <w:rPr>
                 <w:rStyle w:val="Hyperlink"/>
@@ -945,7 +947,7 @@
                 <w:noProof/>
                 <w:webHidden/>
               </w:rPr>
-              <w:instrText xml:space="preserve"> PAGEREF _Toc193815847 \h </w:instrText>
+              <w:instrText xml:space="preserve"> PAGEREF _Toc193818998 \h </w:instrText>
             </w:r>
             <w:r>
               <w:rPr>
@@ -992,7 +994,7 @@
               <w:lang w:eastAsia="es-ES"/>
             </w:rPr>
           </w:pPr>
-          <w:hyperlink w:anchor="_Toc193815848" w:history="1">
+          <w:hyperlink w:anchor="_Toc193818999" w:history="1">
             <w:r>
               <w:rPr>
                 <w:rStyle w:val="Hyperlink"/>
@@ -1039,7 +1041,7 @@
                 <w:noProof/>
                 <w:webHidden/>
               </w:rPr>
-              <w:instrText xml:space="preserve"> PAGEREF _Toc193815848 \h </w:instrText>
+              <w:instrText xml:space="preserve"> PAGEREF _Toc193818999 \h </w:instrText>
             </w:r>
             <w:r>
               <w:rPr>
@@ -1086,7 +1088,7 @@
               <w:lang w:eastAsia="es-ES"/>
             </w:rPr>
           </w:pPr>
-          <w:hyperlink w:anchor="_Toc193815849" w:history="1">
+          <w:hyperlink w:anchor="_Toc193819000" w:history="1">
             <w:r>
               <w:rPr>
                 <w:rStyle w:val="Hyperlink"/>
@@ -1133,7 +1135,7 @@
                 <w:noProof/>
                 <w:webHidden/>
               </w:rPr>
-              <w:instrText xml:space="preserve"> PAGEREF _Toc193815849 \h </w:instrText>
+              <w:instrText xml:space="preserve"> PAGEREF _Toc193819000 \h </w:instrText>
             </w:r>
             <w:r>
               <w:rPr>
@@ -1179,7 +1181,7 @@
               <w:lang w:eastAsia="es-ES"/>
             </w:rPr>
           </w:pPr>
-          <w:hyperlink w:anchor="_Toc193815850" w:history="1">
+          <w:hyperlink w:anchor="_Toc193819001" w:history="1">
             <w:r>
               <w:rPr>
                 <w:rStyle w:val="Hyperlink"/>
@@ -1207,7 +1209,7 @@
                 <w:noProof/>
                 <w:webHidden/>
               </w:rPr>
-              <w:instrText xml:space="preserve"> PAGEREF _Toc193815850 \h </w:instrText>
+              <w:instrText xml:space="preserve"> PAGEREF _Toc193819001 \h </w:instrText>
             </w:r>
             <w:r>
               <w:rPr>
@@ -1253,7 +1255,7 @@
               <w:lang w:eastAsia="es-ES"/>
             </w:rPr>
           </w:pPr>
-          <w:hyperlink w:anchor="_Toc193815851" w:history="1">
+          <w:hyperlink w:anchor="_Toc193819002" w:history="1">
             <w:r>
               <w:rPr>
                 <w:rStyle w:val="Hyperlink"/>
@@ -1281,7 +1283,7 @@
                 <w:noProof/>
                 <w:webHidden/>
               </w:rPr>
-              <w:instrText xml:space="preserve"> PAGEREF _Toc193815851 \h </w:instrText>
+              <w:instrText xml:space="preserve"> PAGEREF _Toc193819002 \h </w:instrText>
             </w:r>
             <w:r>
               <w:rPr>
@@ -1328,7 +1330,7 @@
               <w:lang w:eastAsia="es-ES"/>
             </w:rPr>
           </w:pPr>
-          <w:hyperlink w:anchor="_Toc193815852" w:history="1">
+          <w:hyperlink w:anchor="_Toc193819003" w:history="1">
             <w:r>
               <w:rPr>
                 <w:rStyle w:val="Hyperlink"/>
@@ -1375,7 +1377,7 @@
                 <w:noProof/>
                 <w:webHidden/>
               </w:rPr>
-              <w:instrText xml:space="preserve"> PAGEREF _Toc193815852 \h </w:instrText>
+              <w:instrText xml:space="preserve"> PAGEREF _Toc193819003 \h </w:instrText>
             </w:r>
             <w:r>
               <w:rPr>
@@ -1421,7 +1423,7 @@
               <w:lang w:eastAsia="es-ES"/>
             </w:rPr>
           </w:pPr>
-          <w:hyperlink w:anchor="_Toc193815853" w:history="1">
+          <w:hyperlink w:anchor="_Toc193819004" w:history="1">
             <w:r>
               <w:rPr>
                 <w:rStyle w:val="Hyperlink"/>
@@ -1449,7 +1451,7 @@
                 <w:noProof/>
                 <w:webHidden/>
               </w:rPr>
-              <w:instrText xml:space="preserve"> PAGEREF _Toc193815853 \h </w:instrText>
+              <w:instrText xml:space="preserve"> PAGEREF _Toc193819004 \h </w:instrText>
             </w:r>
             <w:r>
               <w:rPr>
@@ -1495,7 +1497,7 @@
               <w:lang w:eastAsia="es-ES"/>
             </w:rPr>
           </w:pPr>
-          <w:hyperlink w:anchor="_Toc193815854" w:history="1">
+          <w:hyperlink w:anchor="_Toc193819005" w:history="1">
             <w:r>
               <w:rPr>
                 <w:rStyle w:val="Hyperlink"/>
@@ -1523,7 +1525,7 @@
                 <w:noProof/>
                 <w:webHidden/>
               </w:rPr>
-              <w:instrText xml:space="preserve"> PAGEREF _Toc193815854 \h </w:instrText>
+              <w:instrText xml:space="preserve"> PAGEREF _Toc193819005 \h </w:instrText>
             </w:r>
             <w:r>
               <w:rPr>
@@ -1569,7 +1571,7 @@
               <w:lang w:eastAsia="es-ES"/>
             </w:rPr>
           </w:pPr>
-          <w:hyperlink w:anchor="_Toc193815855" w:history="1">
+          <w:hyperlink w:anchor="_Toc193819006" w:history="1">
             <w:r>
               <w:rPr>
                 <w:rStyle w:val="Hyperlink"/>
@@ -1597,7 +1599,7 @@
                 <w:noProof/>
                 <w:webHidden/>
               </w:rPr>
-              <w:instrText xml:space="preserve"> PAGEREF _Toc193815855 \h </w:instrText>
+              <w:instrText xml:space="preserve"> PAGEREF _Toc193819006 \h </w:instrText>
             </w:r>
             <w:r>
               <w:rPr>
@@ -1643,7 +1645,7 @@
               <w:lang w:eastAsia="es-ES"/>
             </w:rPr>
           </w:pPr>
-          <w:hyperlink w:anchor="_Toc193815856" w:history="1">
+          <w:hyperlink w:anchor="_Toc193819007" w:history="1">
             <w:r>
               <w:rPr>
                 <w:rStyle w:val="Hyperlink"/>
@@ -1671,7 +1673,7 @@
                 <w:noProof/>
                 <w:webHidden/>
               </w:rPr>
-              <w:instrText xml:space="preserve"> PAGEREF _Toc193815856 \h </w:instrText>
+              <w:instrText xml:space="preserve"> PAGEREF _Toc193819007 \h </w:instrText>
             </w:r>
             <w:r>
               <w:rPr>
@@ -1717,7 +1719,7 @@
               <w:lang w:eastAsia="es-ES"/>
             </w:rPr>
           </w:pPr>
-          <w:hyperlink w:anchor="_Toc193815857" w:history="1">
+          <w:hyperlink w:anchor="_Toc193819008" w:history="1">
             <w:r>
               <w:rPr>
                 <w:rStyle w:val="Hyperlink"/>
@@ -1745,7 +1747,7 @@
                 <w:noProof/>
                 <w:webHidden/>
               </w:rPr>
-              <w:instrText xml:space="preserve"> PAGEREF _Toc193815857 \h </w:instrText>
+              <w:instrText xml:space="preserve"> PAGEREF _Toc193819008 \h </w:instrText>
             </w:r>
             <w:r>
               <w:rPr>
@@ -1791,7 +1793,7 @@
               <w:lang w:eastAsia="es-ES"/>
             </w:rPr>
           </w:pPr>
-          <w:hyperlink w:anchor="_Toc193815858" w:history="1">
+          <w:hyperlink w:anchor="_Toc193819009" w:history="1">
             <w:r>
               <w:rPr>
                 <w:rStyle w:val="Hyperlink"/>
@@ -1819,7 +1821,7 @@
                 <w:noProof/>
                 <w:webHidden/>
               </w:rPr>
-              <w:instrText xml:space="preserve"> PAGEREF _Toc193815858 \h </w:instrText>
+              <w:instrText xml:space="preserve"> PAGEREF _Toc193819009 \h </w:instrText>
             </w:r>
             <w:r>
               <w:rPr>
@@ -1865,7 +1867,7 @@
               <w:lang w:eastAsia="es-ES"/>
             </w:rPr>
           </w:pPr>
-          <w:hyperlink w:anchor="_Toc193815859" w:history="1">
+          <w:hyperlink w:anchor="_Toc193819010" w:history="1">
             <w:r>
               <w:rPr>
                 <w:rStyle w:val="Hyperlink"/>
@@ -1893,7 +1895,7 @@
                 <w:noProof/>
                 <w:webHidden/>
               </w:rPr>
-              <w:instrText xml:space="preserve"> PAGEREF _Toc193815859 \h </w:instrText>
+              <w:instrText xml:space="preserve"> PAGEREF _Toc193819010 \h </w:instrText>
             </w:r>
             <w:r>
               <w:rPr>
@@ -1939,7 +1941,7 @@
               <w:lang w:eastAsia="es-ES"/>
             </w:rPr>
           </w:pPr>
-          <w:hyperlink w:anchor="_Toc193815860" w:history="1">
+          <w:hyperlink w:anchor="_Toc193819011" w:history="1">
             <w:r>
               <w:rPr>
                 <w:rStyle w:val="Hyperlink"/>
@@ -1966,7 +1968,7 @@
                 <w:noProof/>
                 <w:webHidden/>
               </w:rPr>
-              <w:instrText xml:space="preserve"> PAGEREF _Toc193815860 \h </w:instrText>
+              <w:instrText xml:space="preserve"> PAGEREF _Toc193819011 \h </w:instrText>
             </w:r>
             <w:r>
               <w:rPr>
@@ -2012,7 +2014,7 @@
               <w:lang w:eastAsia="es-ES"/>
             </w:rPr>
           </w:pPr>
-          <w:hyperlink w:anchor="_Toc193815861" w:history="1">
+          <w:hyperlink w:anchor="_Toc193819012" w:history="1">
             <w:r>
               <w:rPr>
                 <w:rStyle w:val="Hyperlink"/>
@@ -2039,7 +2041,7 @@
                 <w:noProof/>
                 <w:webHidden/>
               </w:rPr>
-              <w:instrText xml:space="preserve"> PAGEREF _Toc193815861 \h </w:instrText>
+              <w:instrText xml:space="preserve"> PAGEREF _Toc193819012 \h </w:instrText>
             </w:r>
             <w:r>
               <w:rPr>
@@ -2086,7 +2088,7 @@
               <w:lang w:eastAsia="es-ES"/>
             </w:rPr>
           </w:pPr>
-          <w:hyperlink w:anchor="_Toc193815862" w:history="1">
+          <w:hyperlink w:anchor="_Toc193819013" w:history="1">
             <w:r>
               <w:rPr>
                 <w:rStyle w:val="Hyperlink"/>
@@ -2135,7 +2137,7 @@
                 <w:noProof/>
                 <w:webHidden/>
               </w:rPr>
-              <w:instrText xml:space="preserve"> PAGEREF _Toc193815862 \h </w:instrText>
+              <w:instrText xml:space="preserve"> PAGEREF _Toc193819013 \h </w:instrText>
             </w:r>
             <w:r>
               <w:rPr>
@@ -2181,7 +2183,7 @@
               <w:lang w:eastAsia="es-ES"/>
             </w:rPr>
           </w:pPr>
-          <w:hyperlink w:anchor="_Toc193815863" w:history="1">
+          <w:hyperlink w:anchor="_Toc193819014" w:history="1">
             <w:r>
               <w:rPr>
                 <w:rStyle w:val="Hyperlink"/>
@@ -2210,7 +2212,7 @@
                 <w:noProof/>
                 <w:webHidden/>
               </w:rPr>
-              <w:instrText xml:space="preserve"> PAGEREF _Toc193815863 \h </w:instrText>
+              <w:instrText xml:space="preserve"> PAGEREF _Toc193819014 \h </w:instrText>
             </w:r>
             <w:r>
               <w:rPr>
@@ -2256,7 +2258,7 @@
               <w:lang w:eastAsia="es-ES"/>
             </w:rPr>
           </w:pPr>
-          <w:hyperlink w:anchor="_Toc193815864" w:history="1">
+          <w:hyperlink w:anchor="_Toc193819015" w:history="1">
             <w:r>
               <w:rPr>
                 <w:rStyle w:val="Hyperlink"/>
@@ -2285,7 +2287,7 @@
                 <w:noProof/>
                 <w:webHidden/>
               </w:rPr>
-              <w:instrText xml:space="preserve"> PAGEREF _Toc193815864 \h </w:instrText>
+              <w:instrText xml:space="preserve"> PAGEREF _Toc193819015 \h </w:instrText>
             </w:r>
             <w:r>
               <w:rPr>
@@ -2332,7 +2334,7 @@
               <w:lang w:eastAsia="es-ES"/>
             </w:rPr>
           </w:pPr>
-          <w:hyperlink w:anchor="_Toc193815865" w:history="1">
+          <w:hyperlink w:anchor="_Toc193819016" w:history="1">
             <w:r>
               <w:rPr>
                 <w:rStyle w:val="Hyperlink"/>
@@ -2381,7 +2383,7 @@
                 <w:noProof/>
                 <w:webHidden/>
               </w:rPr>
-              <w:instrText xml:space="preserve"> PAGEREF _Toc193815865 \h </w:instrText>
+              <w:instrText xml:space="preserve"> PAGEREF _Toc193819016 \h </w:instrText>
             </w:r>
             <w:r>
               <w:rPr>
@@ -2428,7 +2430,7 @@
               <w:lang w:eastAsia="es-ES"/>
             </w:rPr>
           </w:pPr>
-          <w:hyperlink w:anchor="_Toc193815866" w:history="1">
+          <w:hyperlink w:anchor="_Toc193819017" w:history="1">
             <w:r>
               <w:rPr>
                 <w:rStyle w:val="Hyperlink"/>
@@ -2473,7 +2475,7 @@
                 <w:noProof/>
                 <w:webHidden/>
               </w:rPr>
-              <w:instrText xml:space="preserve"> PAGEREF _Toc193815866 \h </w:instrText>
+              <w:instrText xml:space="preserve"> PAGEREF _Toc193819017 \h </w:instrText>
             </w:r>
             <w:r>
               <w:rPr>
@@ -2520,7 +2522,7 @@
               <w:lang w:eastAsia="es-ES"/>
             </w:rPr>
           </w:pPr>
-          <w:hyperlink w:anchor="_Toc193815867" w:history="1">
+          <w:hyperlink w:anchor="_Toc193819018" w:history="1">
             <w:r>
               <w:rPr>
                 <w:rStyle w:val="Hyperlink"/>
@@ -2565,7 +2567,7 @@
                 <w:noProof/>
                 <w:webHidden/>
               </w:rPr>
-              <w:instrText xml:space="preserve"> PAGEREF _Toc193815867 \h </w:instrText>
+              <w:instrText xml:space="preserve"> PAGEREF _Toc193819018 \h </w:instrText>
             </w:r>
             <w:r>
               <w:rPr>
@@ -2585,7 +2587,7 @@
                 <w:noProof/>
                 <w:webHidden/>
               </w:rPr>
-              <w:t>14</w:t>
+              <w:t>15</w:t>
             </w:r>
             <w:r>
               <w:rPr>
@@ -2611,7 +2613,7 @@
               <w:lang w:eastAsia="es-ES"/>
             </w:rPr>
           </w:pPr>
-          <w:hyperlink w:anchor="_Toc193815868" w:history="1">
+          <w:hyperlink w:anchor="_Toc193819019" w:history="1">
             <w:r>
               <w:rPr>
                 <w:rStyle w:val="Hyperlink"/>
@@ -2638,7 +2640,7 @@
                 <w:noProof/>
                 <w:webHidden/>
               </w:rPr>
-              <w:instrText xml:space="preserve"> PAGEREF _Toc193815868 \h </w:instrText>
+              <w:instrText xml:space="preserve"> PAGEREF _Toc193819019 \h </w:instrText>
             </w:r>
             <w:r>
               <w:rPr>
@@ -2658,7 +2660,7 @@
                 <w:noProof/>
                 <w:webHidden/>
               </w:rPr>
-              <w:t>14</w:t>
+              <w:t>15</w:t>
             </w:r>
             <w:r>
               <w:rPr>
@@ -2684,7 +2686,7 @@
               <w:lang w:eastAsia="es-ES"/>
             </w:rPr>
           </w:pPr>
-          <w:hyperlink w:anchor="_Toc193815869" w:history="1">
+          <w:hyperlink w:anchor="_Toc193819020" w:history="1">
             <w:r>
               <w:rPr>
                 <w:rStyle w:val="Hyperlink"/>
@@ -2712,7 +2714,7 @@
                 <w:noProof/>
                 <w:webHidden/>
               </w:rPr>
-              <w:instrText xml:space="preserve"> PAGEREF _Toc193815869 \h </w:instrText>
+              <w:instrText xml:space="preserve"> PAGEREF _Toc193819020 \h </w:instrText>
             </w:r>
             <w:r>
               <w:rPr>
@@ -2732,7 +2734,7 @@
                 <w:noProof/>
                 <w:webHidden/>
               </w:rPr>
-              <w:t>15</w:t>
+              <w:t>16</w:t>
             </w:r>
             <w:r>
               <w:rPr>
@@ -2770,7 +2772,7 @@
           <w:numId w:val="16"/>
         </w:numPr>
       </w:pPr>
-      <w:bookmarkStart w:id="0" w:name="_Toc193815846"/>
+      <w:bookmarkStart w:id="0" w:name="_Toc193818997"/>
       <w:r>
         <w:t>Asignación de Roles:</w:t>
       </w:r>
@@ -2832,7 +2834,7 @@
           <w:lang w:eastAsia="es-ES"/>
         </w:rPr>
       </w:pPr>
-      <w:bookmarkStart w:id="1" w:name="_Toc193815847"/>
+      <w:bookmarkStart w:id="1" w:name="_Toc193818998"/>
       <w:r>
         <w:rPr>
           <w:rFonts w:eastAsia="Times New Roman"/>
@@ -2851,7 +2853,7 @@
           <w:rFonts w:eastAsia="Times New Roman"/>
         </w:rPr>
       </w:pPr>
-      <w:bookmarkStart w:id="4" w:name="_Toc193815848"/>
+      <w:bookmarkStart w:id="4" w:name="_Toc193818999"/>
       <w:r>
         <w:rPr>
           <w:rFonts w:eastAsia="Times New Roman"/>
@@ -2903,7 +2905,7 @@
         </w:rPr>
       </w:pPr>
       <w:bookmarkStart w:id="5" w:name="_Toc193810231"/>
-      <w:bookmarkStart w:id="6" w:name="_Toc193815849"/>
+      <w:bookmarkStart w:id="6" w:name="_Toc193819000"/>
       <w:r>
         <w:rPr>
           <w:rFonts w:eastAsia="Times New Roman"/>
@@ -2934,7 +2936,7 @@
         </w:rPr>
       </w:pPr>
       <w:bookmarkStart w:id="7" w:name="_Toc193810232"/>
-      <w:bookmarkStart w:id="8" w:name="_Toc193815850"/>
+      <w:bookmarkStart w:id="8" w:name="_Toc193819001"/>
       <w:r>
         <w:rPr>
           <w:rFonts w:eastAsia="Times New Roman"/>
@@ -2979,7 +2981,7 @@
         </w:rPr>
       </w:pPr>
       <w:bookmarkStart w:id="9" w:name="_Toc193810233"/>
-      <w:bookmarkStart w:id="10" w:name="_Toc193815851"/>
+      <w:bookmarkStart w:id="10" w:name="_Toc193819002"/>
       <w:r>
         <w:rPr>
           <w:rFonts w:eastAsia="Times New Roman"/>
@@ -3024,7 +3026,7 @@
         </w:rPr>
       </w:pPr>
       <w:bookmarkStart w:id="11" w:name="_Toc193810234"/>
-      <w:bookmarkStart w:id="12" w:name="_Toc193815852"/>
+      <w:bookmarkStart w:id="12" w:name="_Toc193819003"/>
       <w:r>
         <w:rPr>
           <w:rFonts w:eastAsia="Times New Roman"/>
@@ -3056,7 +3058,7 @@
         </w:rPr>
       </w:pPr>
       <w:bookmarkStart w:id="13" w:name="_Toc193810235"/>
-      <w:bookmarkStart w:id="14" w:name="_Toc193815853"/>
+      <w:bookmarkStart w:id="14" w:name="_Toc193819004"/>
       <w:r>
         <w:rPr>
           <w:rFonts w:eastAsia="Times New Roman"/>
@@ -3154,7 +3156,7 @@
         </w:rPr>
       </w:pPr>
       <w:bookmarkStart w:id="15" w:name="_Toc193810236"/>
-      <w:bookmarkStart w:id="16" w:name="_Toc193815854"/>
+      <w:bookmarkStart w:id="16" w:name="_Toc193819005"/>
       <w:r>
         <w:rPr>
           <w:rFonts w:eastAsia="Times New Roman"/>
@@ -3272,7 +3274,7 @@
         </w:rPr>
       </w:pPr>
       <w:bookmarkStart w:id="17" w:name="_Toc193810237"/>
-      <w:bookmarkStart w:id="18" w:name="_Toc193815855"/>
+      <w:bookmarkStart w:id="18" w:name="_Toc193819006"/>
       <w:r>
         <w:rPr>
           <w:rFonts w:eastAsia="Times New Roman"/>
@@ -3370,7 +3372,7 @@
         </w:rPr>
       </w:pPr>
       <w:bookmarkStart w:id="19" w:name="_Toc193810238"/>
-      <w:bookmarkStart w:id="20" w:name="_Toc193815856"/>
+      <w:bookmarkStart w:id="20" w:name="_Toc193819007"/>
       <w:r>
         <w:rPr>
           <w:rFonts w:eastAsia="Times New Roman"/>
@@ -3429,7 +3431,7 @@
         </w:rPr>
       </w:pPr>
       <w:bookmarkStart w:id="21" w:name="_Toc193810239"/>
-      <w:bookmarkStart w:id="22" w:name="_Toc193815857"/>
+      <w:bookmarkStart w:id="22" w:name="_Toc193819008"/>
       <w:r>
         <w:rPr>
           <w:rFonts w:eastAsia="Times New Roman"/>
@@ -3507,7 +3509,7 @@
         </w:rPr>
       </w:pPr>
       <w:bookmarkStart w:id="23" w:name="_Toc193810240"/>
-      <w:bookmarkStart w:id="24" w:name="_Toc193815858"/>
+      <w:bookmarkStart w:id="24" w:name="_Toc193819009"/>
       <w:r>
         <w:rPr>
           <w:rFonts w:eastAsia="Times New Roman"/>
@@ -3546,7 +3548,7 @@
       </w:pPr>
       <w:bookmarkStart w:id="25" w:name="_Toc193810241"/>
       <w:bookmarkStart w:id="26" w:name="_Hlk193811235"/>
-      <w:bookmarkStart w:id="27" w:name="_Toc193815859"/>
+      <w:bookmarkStart w:id="27" w:name="_Toc193819010"/>
       <w:r>
         <w:rPr>
           <w:rFonts w:eastAsia="Times New Roman"/>
@@ -3586,18 +3588,12 @@
           <w:szCs w:val="24"/>
         </w:rPr>
       </w:pPr>
-      <w:bookmarkStart w:id="28" w:name="_Toc193815860"/>
+      <w:bookmarkStart w:id="28" w:name="_Toc193819011"/>
       <w:r>
         <w:rPr>
           <w:rStyle w:val="Heading2Char"/>
         </w:rPr>
-        <w:t xml:space="preserve">1.4. </w:t>
-      </w:r>
-      <w:r>
-        <w:rPr>
-          <w:rStyle w:val="Heading2Char"/>
-        </w:rPr>
-        <w:t>Requisitos No Funcionales:</w:t>
+        <w:t>1.4. Requisitos No Funcionales:</w:t>
       </w:r>
       <w:bookmarkEnd w:id="28"/>
       <w:r>
@@ -3666,30 +3662,12 @@
         </w:rPr>
         <w:br/>
       </w:r>
-      <w:bookmarkStart w:id="29" w:name="_Toc193815861"/>
+      <w:bookmarkStart w:id="29" w:name="_Toc193819012"/>
       <w:r>
         <w:rPr>
           <w:rStyle w:val="Heading2Char"/>
         </w:rPr>
-        <w:t xml:space="preserve">1.5. </w:t>
-      </w:r>
-      <w:r>
-        <w:rPr>
-          <w:rStyle w:val="Heading2Char"/>
-        </w:rPr>
-        <w:t>Restric</w:t>
-      </w:r>
-      <w:r>
-        <w:rPr>
-          <w:rStyle w:val="Heading2Char"/>
-        </w:rPr>
-        <w:t>c</w:t>
-      </w:r>
-      <w:r>
-        <w:rPr>
-          <w:rStyle w:val="Heading2Char"/>
-        </w:rPr>
-        <w:t>iones y Supuestos:</w:t>
+        <w:t>1.5. Restricciones y Supuestos:</w:t>
       </w:r>
       <w:bookmarkEnd w:id="29"/>
       <w:r>
@@ -3755,7 +3733,7 @@
           <w:lang w:eastAsia="es-ES"/>
         </w:rPr>
       </w:pPr>
-      <w:bookmarkStart w:id="30" w:name="_Toc193815862"/>
+      <w:bookmarkStart w:id="30" w:name="_Toc193819013"/>
       <w:r>
         <w:rPr>
           <w:rFonts w:eastAsia="Times New Roman"/>
@@ -3774,7 +3752,7 @@
           <w:lang w:eastAsia="es-ES"/>
         </w:rPr>
       </w:pPr>
-      <w:bookmarkStart w:id="31" w:name="_Toc193815863"/>
+      <w:bookmarkStart w:id="31" w:name="_Toc193819014"/>
       <w:r>
         <w:rPr>
           <w:rFonts w:eastAsia="Times New Roman"/>
@@ -3894,6 +3872,7 @@
           <w14:ligatures w14:val="none"/>
         </w:rPr>
         <w:sectPr>
+          <w:footerReference w:type="default" r:id="rId10"/>
           <w:pgSz w:w="12240" w:h="15840"/>
           <w:pgMar w:top="1440" w:right="1440" w:bottom="1440" w:left="1440" w:header="720" w:footer="720" w:gutter="0"/>
           <w:pgNumType w:start="0"/>
@@ -3911,7 +3890,7 @@
           <w:lang w:eastAsia="es-ES"/>
         </w:rPr>
       </w:pPr>
-      <w:bookmarkStart w:id="32" w:name="_Toc193815864"/>
+      <w:bookmarkStart w:id="32" w:name="_Toc193819015"/>
       <w:r>
         <w:rPr>
           <w:rFonts w:eastAsia="Times New Roman"/>
@@ -3938,6 +3917,7 @@
       <w:r>
         <w:rPr>
           <w:rFonts w:ascii="Segoe UI" w:eastAsia="Times New Roman" w:hAnsi="Segoe UI" w:cs="Segoe UI"/>
+          <w:noProof/>
           <w:color w:val="1F2328"/>
           <w:sz w:val="24"/>
           <w:szCs w:val="24"/>
@@ -3960,7 +3940,7 @@
                     <pic:cNvPicPr/>
                   </pic:nvPicPr>
                   <pic:blipFill>
-                    <a:blip r:embed="rId10"/>
+                    <a:blip r:embed="rId11"/>
                     <a:stretch>
                       <a:fillRect/>
                     </a:stretch>
@@ -4039,6 +4019,7 @@
       <w:r>
         <w:rPr>
           <w:rFonts w:ascii="Segoe UI" w:eastAsia="Times New Roman" w:hAnsi="Segoe UI" w:cs="Segoe UI"/>
+          <w:noProof/>
           <w:color w:val="1F2328"/>
           <w:sz w:val="24"/>
           <w:szCs w:val="24"/>
@@ -4062,7 +4043,7 @@
                     <pic:cNvPicPr/>
                   </pic:nvPicPr>
                   <pic:blipFill>
-                    <a:blip r:embed="rId11"/>
+                    <a:blip r:embed="rId12"/>
                     <a:stretch>
                       <a:fillRect/>
                     </a:stretch>
@@ -4099,6 +4080,7 @@
       <w:r>
         <w:rPr>
           <w:rFonts w:ascii="Segoe UI" w:eastAsia="Times New Roman" w:hAnsi="Segoe UI" w:cs="Segoe UI"/>
+          <w:noProof/>
           <w:color w:val="1F2328"/>
           <w:sz w:val="24"/>
           <w:szCs w:val="24"/>
@@ -4122,7 +4104,7 @@
                     <pic:cNvPicPr/>
                   </pic:nvPicPr>
                   <pic:blipFill>
-                    <a:blip r:embed="rId12"/>
+                    <a:blip r:embed="rId13"/>
                     <a:stretch>
                       <a:fillRect/>
                     </a:stretch>
@@ -4240,7 +4222,7 @@
           <w:lang w:eastAsia="es-ES"/>
         </w:rPr>
       </w:pPr>
-      <w:bookmarkStart w:id="33" w:name="_Toc193815865"/>
+      <w:bookmarkStart w:id="33" w:name="_Toc193819016"/>
       <w:r>
         <w:rPr>
           <w:rFonts w:eastAsia="Times New Roman"/>
@@ -7364,7 +7346,7 @@
           <w:numId w:val="7"/>
         </w:numPr>
       </w:pPr>
-      <w:bookmarkStart w:id="34" w:name="_Toc193815866"/>
+      <w:bookmarkStart w:id="34" w:name="_Toc193819017"/>
       <w:r>
         <w:lastRenderedPageBreak/>
         <w:t>Casos de prueba y reporte de pruebas.</w:t>
@@ -7383,8 +7365,322 @@
           <w:sz w:val="24"/>
           <w:szCs w:val="24"/>
         </w:rPr>
-        <w:t>A continuación se presenta la planificación para la etapa de testeo, en función de las funcionalidades definidas en las secciones anteriores.</w:t>
+        <w:t xml:space="preserve">Se ha planificado realizar dos tipos de pruebas: </w:t>
       </w:r>
+    </w:p>
+    <w:p>
+      <w:pPr>
+        <w:rPr>
+          <w:sz w:val="24"/>
+          <w:szCs w:val="24"/>
+        </w:rPr>
+      </w:pPr>
+      <w:r>
+        <w:rPr>
+          <w:b/>
+          <w:bCs/>
+          <w:sz w:val="24"/>
+          <w:szCs w:val="24"/>
+        </w:rPr>
+        <w:t>Prueba de Funcionalidad Básica:</w:t>
+      </w:r>
+      <w:r>
+        <w:rPr>
+          <w:sz w:val="24"/>
+          <w:szCs w:val="24"/>
+        </w:rPr>
+        <w:t xml:space="preserve"> </w:t>
+      </w:r>
+      <w:r>
+        <w:rPr>
+          <w:sz w:val="24"/>
+          <w:szCs w:val="24"/>
+        </w:rPr>
+        <w:t>Verificación de que la funcionalidad principal de un componente del sistema se comporta según lo esperado, de acuerdo con los requisitos establecidos.</w:t>
+      </w:r>
+    </w:p>
+    <w:p>
+      <w:pPr>
+        <w:rPr>
+          <w:sz w:val="24"/>
+          <w:szCs w:val="24"/>
+        </w:rPr>
+      </w:pPr>
+      <w:r>
+        <w:rPr>
+          <w:sz w:val="24"/>
+          <w:szCs w:val="24"/>
+        </w:rPr>
+        <w:t>Características:</w:t>
+      </w:r>
+    </w:p>
+    <w:p>
+      <w:pPr>
+        <w:pStyle w:val="ListParagraph"/>
+        <w:numPr>
+          <w:ilvl w:val="0"/>
+          <w:numId w:val="17"/>
+        </w:numPr>
+        <w:rPr>
+          <w:sz w:val="24"/>
+          <w:szCs w:val="24"/>
+        </w:rPr>
+      </w:pPr>
+      <w:r>
+        <w:rPr>
+          <w:sz w:val="24"/>
+          <w:szCs w:val="24"/>
+        </w:rPr>
+        <w:t>Se centra en la lógica funcional.</w:t>
+      </w:r>
+    </w:p>
+    <w:p>
+      <w:pPr>
+        <w:pStyle w:val="ListParagraph"/>
+        <w:numPr>
+          <w:ilvl w:val="0"/>
+          <w:numId w:val="17"/>
+        </w:numPr>
+        <w:rPr>
+          <w:sz w:val="24"/>
+          <w:szCs w:val="24"/>
+        </w:rPr>
+      </w:pPr>
+      <w:r>
+        <w:rPr>
+          <w:sz w:val="24"/>
+          <w:szCs w:val="24"/>
+        </w:rPr>
+        <w:t>Usa datos típicos y escenarios esperados.</w:t>
+      </w:r>
+    </w:p>
+    <w:p>
+      <w:pPr>
+        <w:pStyle w:val="ListParagraph"/>
+        <w:numPr>
+          <w:ilvl w:val="0"/>
+          <w:numId w:val="17"/>
+        </w:numPr>
+        <w:rPr>
+          <w:sz w:val="24"/>
+          <w:szCs w:val="24"/>
+        </w:rPr>
+      </w:pPr>
+      <w:r>
+        <w:rPr>
+          <w:sz w:val="24"/>
+          <w:szCs w:val="24"/>
+        </w:rPr>
+        <w:t>No cubre aspectos de seguridad ni de usabilidad.</w:t>
+      </w:r>
+    </w:p>
+    <w:p>
+      <w:pPr>
+        <w:pStyle w:val="ListParagraph"/>
+        <w:numPr>
+          <w:ilvl w:val="0"/>
+          <w:numId w:val="17"/>
+        </w:numPr>
+        <w:rPr>
+          <w:sz w:val="24"/>
+          <w:szCs w:val="24"/>
+        </w:rPr>
+      </w:pPr>
+      <w:r>
+        <w:rPr>
+          <w:sz w:val="24"/>
+          <w:szCs w:val="24"/>
+        </w:rPr>
+        <w:t>Asegura que la funcionalidad “cumple lo mínimo” para estar operativa.</w:t>
+      </w:r>
+    </w:p>
+    <w:p>
+      <w:pPr>
+        <w:rPr>
+          <w:sz w:val="24"/>
+          <w:szCs w:val="24"/>
+        </w:rPr>
+      </w:pPr>
+      <w:r>
+        <w:rPr>
+          <w:b/>
+          <w:bCs/>
+          <w:sz w:val="24"/>
+          <w:szCs w:val="24"/>
+        </w:rPr>
+        <w:t>Prueba funcional + validación de seguridad/usabilidad</w:t>
+      </w:r>
+      <w:r>
+        <w:rPr>
+          <w:b/>
+          <w:bCs/>
+          <w:sz w:val="24"/>
+          <w:szCs w:val="24"/>
+        </w:rPr>
+        <w:t>:</w:t>
+      </w:r>
+      <w:r>
+        <w:rPr>
+          <w:sz w:val="24"/>
+          <w:szCs w:val="24"/>
+        </w:rPr>
+        <w:t xml:space="preserve"> </w:t>
+      </w:r>
+      <w:r>
+        <w:rPr>
+          <w:sz w:val="24"/>
+          <w:szCs w:val="24"/>
+        </w:rPr>
+        <w:t>Prueba que no solo verifica el correcto funcionamiento, sino también evalúa aspectos de seguridad (como acceso autorizado) y usabilidad (interacción clara, intuitiva y eficiente).</w:t>
+      </w:r>
+    </w:p>
+    <w:p>
+      <w:pPr>
+        <w:rPr>
+          <w:sz w:val="24"/>
+          <w:szCs w:val="24"/>
+        </w:rPr>
+      </w:pPr>
+      <w:r>
+        <w:rPr>
+          <w:sz w:val="24"/>
+          <w:szCs w:val="24"/>
+        </w:rPr>
+        <w:t>Características:</w:t>
+      </w:r>
+    </w:p>
+    <w:p>
+      <w:pPr>
+        <w:pStyle w:val="ListParagraph"/>
+        <w:numPr>
+          <w:ilvl w:val="0"/>
+          <w:numId w:val="18"/>
+        </w:numPr>
+        <w:rPr>
+          <w:sz w:val="24"/>
+          <w:szCs w:val="24"/>
+        </w:rPr>
+      </w:pPr>
+      <w:r>
+        <w:rPr>
+          <w:sz w:val="24"/>
+          <w:szCs w:val="24"/>
+        </w:rPr>
+        <w:t>Incluye pruebas de entrada válidas e inválidas.</w:t>
+      </w:r>
+    </w:p>
+    <w:p>
+      <w:pPr>
+        <w:pStyle w:val="ListParagraph"/>
+        <w:numPr>
+          <w:ilvl w:val="0"/>
+          <w:numId w:val="18"/>
+        </w:numPr>
+        <w:rPr>
+          <w:sz w:val="24"/>
+          <w:szCs w:val="24"/>
+        </w:rPr>
+      </w:pPr>
+      <w:r>
+        <w:rPr>
+          <w:sz w:val="24"/>
+          <w:szCs w:val="24"/>
+        </w:rPr>
+        <w:t>Evalúa que solo los usuarios con permisos correctos puedan ejecutar ciertas funciones.</w:t>
+      </w:r>
+    </w:p>
+    <w:p>
+      <w:pPr>
+        <w:pStyle w:val="ListParagraph"/>
+        <w:numPr>
+          <w:ilvl w:val="0"/>
+          <w:numId w:val="18"/>
+        </w:numPr>
+        <w:rPr>
+          <w:sz w:val="24"/>
+          <w:szCs w:val="24"/>
+        </w:rPr>
+      </w:pPr>
+      <w:r>
+        <w:rPr>
+          <w:sz w:val="24"/>
+          <w:szCs w:val="24"/>
+        </w:rPr>
+        <w:t>Revisa si el sistema es intuitivo y fácil de usar (flujo lógico, mensajes claros, etc.).</w:t>
+      </w:r>
+    </w:p>
+    <w:p>
+      <w:pPr>
+        <w:pStyle w:val="ListParagraph"/>
+        <w:numPr>
+          <w:ilvl w:val="0"/>
+          <w:numId w:val="18"/>
+        </w:numPr>
+        <w:rPr>
+          <w:sz w:val="24"/>
+          <w:szCs w:val="24"/>
+        </w:rPr>
+      </w:pPr>
+      <w:r>
+        <w:rPr>
+          <w:sz w:val="24"/>
+          <w:szCs w:val="24"/>
+        </w:rPr>
+        <w:t>Puede incluir retroalimentación de usuarios reales (testeo de usabilidad).</w:t>
+      </w:r>
+    </w:p>
+    <w:p>
+      <w:pPr>
+        <w:rPr>
+          <w:sz w:val="24"/>
+          <w:szCs w:val="24"/>
+        </w:rPr>
+      </w:pPr>
+      <w:r>
+        <w:rPr>
+          <w:sz w:val="24"/>
+          <w:szCs w:val="24"/>
+        </w:rPr>
+        <w:t xml:space="preserve">A </w:t>
+      </w:r>
+      <w:proofErr w:type="gramStart"/>
+      <w:r>
+        <w:rPr>
+          <w:sz w:val="24"/>
+          <w:szCs w:val="24"/>
+        </w:rPr>
+        <w:t>continuación</w:t>
+      </w:r>
+      <w:proofErr w:type="gramEnd"/>
+      <w:r>
+        <w:rPr>
+          <w:sz w:val="24"/>
+          <w:szCs w:val="24"/>
+        </w:rPr>
+        <w:t xml:space="preserve"> se presenta la planificación para la etapa de testeo, en función de las funcionalidades definidas en las secciones anteriores.</w:t>
+      </w:r>
+    </w:p>
+    <w:p>
+      <w:pPr>
+        <w:rPr>
+          <w:sz w:val="24"/>
+          <w:szCs w:val="24"/>
+        </w:rPr>
+        <w:sectPr>
+          <w:pgSz w:w="12240" w:h="15840"/>
+          <w:pgMar w:top="1440" w:right="1440" w:bottom="1440" w:left="1440" w:header="720" w:footer="720" w:gutter="0"/>
+          <w:cols w:space="720"/>
+          <w:docGrid w:linePitch="360"/>
+        </w:sectPr>
+      </w:pPr>
+    </w:p>
+    <w:p>
+      <w:pPr>
+        <w:rPr>
+          <w:sz w:val="24"/>
+          <w:szCs w:val="24"/>
+        </w:rPr>
+      </w:pPr>
     </w:p>
     <w:tbl>
       <w:tblPr>
@@ -8707,7 +9003,6 @@
                 <w:lang w:eastAsia="es-ES"/>
                 <w14:ligatures w14:val="none"/>
               </w:rPr>
-              <w:lastRenderedPageBreak/>
               <w:t>Sprint 2</w:t>
             </w:r>
           </w:p>
@@ -8864,6 +9159,7 @@
                 <w:lang w:eastAsia="es-ES"/>
                 <w14:ligatures w14:val="none"/>
               </w:rPr>
+              <w:lastRenderedPageBreak/>
               <w:t>Sprint 2</w:t>
             </w:r>
           </w:p>
@@ -10112,7 +10408,6 @@
                 <w:lang w:eastAsia="es-ES"/>
                 <w14:ligatures w14:val="none"/>
               </w:rPr>
-              <w:lastRenderedPageBreak/>
               <w:t>Sprint 3</w:t>
             </w:r>
           </w:p>
@@ -10269,6 +10564,7 @@
                 <w:lang w:eastAsia="es-ES"/>
                 <w14:ligatures w14:val="none"/>
               </w:rPr>
+              <w:lastRenderedPageBreak/>
               <w:t>Sprint 3</w:t>
             </w:r>
           </w:p>
@@ -10844,7 +11140,7 @@
           <w:numId w:val="7"/>
         </w:numPr>
       </w:pPr>
-      <w:bookmarkStart w:id="35" w:name="_Toc193815867"/>
+      <w:bookmarkStart w:id="35" w:name="_Toc193819018"/>
       <w:r>
         <w:lastRenderedPageBreak/>
         <w:t>Informe final del proyecto.</w:t>
@@ -10855,7 +11151,7 @@
       <w:pPr>
         <w:pStyle w:val="Heading2"/>
       </w:pPr>
-      <w:bookmarkStart w:id="36" w:name="_Toc193815868"/>
+      <w:bookmarkStart w:id="36" w:name="_Toc193819019"/>
       <w:r>
         <w:t>Fase de Entrega - Planificación de Actividades</w:t>
       </w:r>
@@ -11532,7 +11828,7 @@
           <w:rFonts w:eastAsia="MS Gothic"/>
         </w:rPr>
       </w:pPr>
-      <w:bookmarkStart w:id="37" w:name="_Toc193815869"/>
+      <w:bookmarkStart w:id="37" w:name="_Toc193819020"/>
       <w:r>
         <w:rPr>
           <w:rFonts w:eastAsia="MS Gothic"/>
@@ -12170,6 +12466,48 @@
     </w:p>
   </w:endnote>
 </w:endnotes>
+</file>
+
+<file path=word/footer1.xml><?xml version="1.0" encoding="utf-8"?>
+<w:ftr xmlns:wpc="http://schemas.microsoft.com/office/word/2010/wordprocessingCanvas" xmlns:cx="http://schemas.microsoft.com/office/drawing/2014/chartex" xmlns:cx1="http://schemas.microsoft.com/office/drawing/2015/9/8/chartex" xmlns:cx2="http://schemas.microsoft.com/office/drawing/2015/10/21/chartex" xmlns:cx3="http://schemas.microsoft.com/office/drawing/2016/5/9/chartex" xmlns:cx4="http://schemas.microsoft.com/office/drawing/2016/5/10/chartex" xmlns:cx5="http://schemas.microsoft.com/office/drawing/2016/5/11/chartex" xmlns:cx6="http://schemas.microsoft.com/office/drawing/2016/5/12/chartex" xmlns:cx7="http://schemas.microsoft.com/office/drawing/2016/5/13/chartex" xmlns:cx8="http://schemas.microsoft.com/office/drawing/2016/5/14/chartex" xmlns:mc="http://schemas.openxmlformats.org/markup-compatibility/2006" xmlns:aink="http://schemas.microsoft.com/office/drawing/2016/ink" xmlns:am3d="http://schemas.microsoft.com/office/drawing/2017/model3d" xmlns:o="urn:schemas-microsoft-com:office:office" xmlns:oel="http://schemas.microsoft.com/office/2019/extlst" xmlns:r="http://schemas.openxmlformats.org/officeDocument/2006/relationships" xmlns:m="http://schemas.openxmlformats.org/officeDocument/2006/math" xmlns:v="urn:schemas-microsoft-com:vml" xmlns:wp14="http://schemas.microsoft.com/office/word/2010/wordprocessingDrawing" xmlns:wp="http://schemas.openxmlformats.org/drawingml/2006/wordprocessingDrawing" xmlns:w10="urn:schemas-microsoft-com:office:word" xmlns:w="http://schemas.openxmlformats.org/wordprocessingml/2006/main" xmlns:w14="http://schemas.microsoft.com/office/word/2010/wordml" xmlns:w15="http://schemas.microsoft.com/office/word/2012/wordml" xmlns:w16cex="http://schemas.microsoft.com/office/word/2018/wordml/cex" xmlns:w16cid="http://schemas.microsoft.com/office/word/2016/wordml/cid" xmlns:w16="http://schemas.microsoft.com/office/word/2018/wordml" xmlns:w16du="http://schemas.microsoft.com/office/word/2023/wordml/word16du" xmlns:w16sdtdh="http://schemas.microsoft.com/office/word/2020/wordml/sdtdatahash" xmlns:w16sdtfl="http://schemas.microsoft.com/office/word/2024/wordml/sdtformatlock" xmlns:w16se="http://schemas.microsoft.com/office/word/2015/wordml/symex" xmlns:wpg="http://schemas.microsoft.com/office/word/2010/wordprocessingGroup" xmlns:wpi="http://schemas.microsoft.com/office/word/2010/wordprocessingInk" xmlns:wne="http://schemas.microsoft.com/office/word/2006/wordml" xmlns:wps="http://schemas.microsoft.com/office/word/2010/wordprocessingShape" mc:Ignorable="w14 w15 w16se w16cid w16 w16cex w16sdtdh w16sdtfl w16du wp14">
+  <w:sdt>
+    <w:sdtPr>
+      <w:id w:val="2070452394"/>
+      <w:docPartObj>
+        <w:docPartGallery w:val="Page Numbers (Bottom of Page)"/>
+        <w:docPartUnique/>
+      </w:docPartObj>
+    </w:sdtPr>
+    <w:sdtContent>
+      <w:p>
+        <w:pPr>
+          <w:pStyle w:val="Footer"/>
+          <w:jc w:val="center"/>
+        </w:pPr>
+        <w:r>
+          <w:fldChar w:fldCharType="begin"/>
+        </w:r>
+        <w:r>
+          <w:instrText>PAGE   \* MERGEFORMAT</w:instrText>
+        </w:r>
+        <w:r>
+          <w:fldChar w:fldCharType="separate"/>
+        </w:r>
+        <w:r>
+          <w:t>2</w:t>
+        </w:r>
+        <w:r>
+          <w:fldChar w:fldCharType="end"/>
+        </w:r>
+      </w:p>
+    </w:sdtContent>
+  </w:sdt>
+  <w:p>
+    <w:pPr>
+      <w:pStyle w:val="Footer"/>
+    </w:pPr>
+  </w:p>
+</w:ftr>
 </file>
 
 <file path=word/footnotes.xml><?xml version="1.0" encoding="utf-8"?>
@@ -13364,6 +13702,232 @@
     </w:lvl>
   </w:abstractNum>
   <w:abstractNum w:abstractNumId="8" w15:restartNumberingAfterBreak="0">
+    <w:nsid w:val="46FB5A66"/>
+    <w:multiLevelType w:val="hybridMultilevel"/>
+    <w:tmpl w:val="A9E2E9EA"/>
+    <w:lvl w:ilvl="0" w:tplc="0C0A0001">
+      <w:start w:val="1"/>
+      <w:numFmt w:val="bullet"/>
+      <w:lvlText w:val=""/>
+      <w:lvlJc w:val="left"/>
+      <w:pPr>
+        <w:ind w:left="720" w:hanging="360"/>
+      </w:pPr>
+      <w:rPr>
+        <w:rFonts w:ascii="Symbol" w:hAnsi="Symbol" w:hint="default"/>
+      </w:rPr>
+    </w:lvl>
+    <w:lvl w:ilvl="1" w:tplc="0C0A0003" w:tentative="1">
+      <w:start w:val="1"/>
+      <w:numFmt w:val="bullet"/>
+      <w:lvlText w:val="o"/>
+      <w:lvlJc w:val="left"/>
+      <w:pPr>
+        <w:ind w:left="1440" w:hanging="360"/>
+      </w:pPr>
+      <w:rPr>
+        <w:rFonts w:ascii="Courier New" w:hAnsi="Courier New" w:cs="Courier New" w:hint="default"/>
+      </w:rPr>
+    </w:lvl>
+    <w:lvl w:ilvl="2" w:tplc="0C0A0005" w:tentative="1">
+      <w:start w:val="1"/>
+      <w:numFmt w:val="bullet"/>
+      <w:lvlText w:val=""/>
+      <w:lvlJc w:val="left"/>
+      <w:pPr>
+        <w:ind w:left="2160" w:hanging="360"/>
+      </w:pPr>
+      <w:rPr>
+        <w:rFonts w:ascii="Wingdings" w:hAnsi="Wingdings" w:hint="default"/>
+      </w:rPr>
+    </w:lvl>
+    <w:lvl w:ilvl="3" w:tplc="0C0A0001" w:tentative="1">
+      <w:start w:val="1"/>
+      <w:numFmt w:val="bullet"/>
+      <w:lvlText w:val=""/>
+      <w:lvlJc w:val="left"/>
+      <w:pPr>
+        <w:ind w:left="2880" w:hanging="360"/>
+      </w:pPr>
+      <w:rPr>
+        <w:rFonts w:ascii="Symbol" w:hAnsi="Symbol" w:hint="default"/>
+      </w:rPr>
+    </w:lvl>
+    <w:lvl w:ilvl="4" w:tplc="0C0A0003" w:tentative="1">
+      <w:start w:val="1"/>
+      <w:numFmt w:val="bullet"/>
+      <w:lvlText w:val="o"/>
+      <w:lvlJc w:val="left"/>
+      <w:pPr>
+        <w:ind w:left="3600" w:hanging="360"/>
+      </w:pPr>
+      <w:rPr>
+        <w:rFonts w:ascii="Courier New" w:hAnsi="Courier New" w:cs="Courier New" w:hint="default"/>
+      </w:rPr>
+    </w:lvl>
+    <w:lvl w:ilvl="5" w:tplc="0C0A0005" w:tentative="1">
+      <w:start w:val="1"/>
+      <w:numFmt w:val="bullet"/>
+      <w:lvlText w:val=""/>
+      <w:lvlJc w:val="left"/>
+      <w:pPr>
+        <w:ind w:left="4320" w:hanging="360"/>
+      </w:pPr>
+      <w:rPr>
+        <w:rFonts w:ascii="Wingdings" w:hAnsi="Wingdings" w:hint="default"/>
+      </w:rPr>
+    </w:lvl>
+    <w:lvl w:ilvl="6" w:tplc="0C0A0001" w:tentative="1">
+      <w:start w:val="1"/>
+      <w:numFmt w:val="bullet"/>
+      <w:lvlText w:val=""/>
+      <w:lvlJc w:val="left"/>
+      <w:pPr>
+        <w:ind w:left="5040" w:hanging="360"/>
+      </w:pPr>
+      <w:rPr>
+        <w:rFonts w:ascii="Symbol" w:hAnsi="Symbol" w:hint="default"/>
+      </w:rPr>
+    </w:lvl>
+    <w:lvl w:ilvl="7" w:tplc="0C0A0003" w:tentative="1">
+      <w:start w:val="1"/>
+      <w:numFmt w:val="bullet"/>
+      <w:lvlText w:val="o"/>
+      <w:lvlJc w:val="left"/>
+      <w:pPr>
+        <w:ind w:left="5760" w:hanging="360"/>
+      </w:pPr>
+      <w:rPr>
+        <w:rFonts w:ascii="Courier New" w:hAnsi="Courier New" w:cs="Courier New" w:hint="default"/>
+      </w:rPr>
+    </w:lvl>
+    <w:lvl w:ilvl="8" w:tplc="0C0A0005" w:tentative="1">
+      <w:start w:val="1"/>
+      <w:numFmt w:val="bullet"/>
+      <w:lvlText w:val=""/>
+      <w:lvlJc w:val="left"/>
+      <w:pPr>
+        <w:ind w:left="6480" w:hanging="360"/>
+      </w:pPr>
+      <w:rPr>
+        <w:rFonts w:ascii="Wingdings" w:hAnsi="Wingdings" w:hint="default"/>
+      </w:rPr>
+    </w:lvl>
+  </w:abstractNum>
+  <w:abstractNum w:abstractNumId="9" w15:restartNumberingAfterBreak="0">
+    <w:nsid w:val="48E000D7"/>
+    <w:multiLevelType w:val="hybridMultilevel"/>
+    <w:tmpl w:val="D912295E"/>
+    <w:lvl w:ilvl="0" w:tplc="0C0A0001">
+      <w:start w:val="1"/>
+      <w:numFmt w:val="bullet"/>
+      <w:lvlText w:val=""/>
+      <w:lvlJc w:val="left"/>
+      <w:pPr>
+        <w:ind w:left="720" w:hanging="360"/>
+      </w:pPr>
+      <w:rPr>
+        <w:rFonts w:ascii="Symbol" w:hAnsi="Symbol" w:hint="default"/>
+      </w:rPr>
+    </w:lvl>
+    <w:lvl w:ilvl="1" w:tplc="0C0A0003" w:tentative="1">
+      <w:start w:val="1"/>
+      <w:numFmt w:val="bullet"/>
+      <w:lvlText w:val="o"/>
+      <w:lvlJc w:val="left"/>
+      <w:pPr>
+        <w:ind w:left="1440" w:hanging="360"/>
+      </w:pPr>
+      <w:rPr>
+        <w:rFonts w:ascii="Courier New" w:hAnsi="Courier New" w:cs="Courier New" w:hint="default"/>
+      </w:rPr>
+    </w:lvl>
+    <w:lvl w:ilvl="2" w:tplc="0C0A0005" w:tentative="1">
+      <w:start w:val="1"/>
+      <w:numFmt w:val="bullet"/>
+      <w:lvlText w:val=""/>
+      <w:lvlJc w:val="left"/>
+      <w:pPr>
+        <w:ind w:left="2160" w:hanging="360"/>
+      </w:pPr>
+      <w:rPr>
+        <w:rFonts w:ascii="Wingdings" w:hAnsi="Wingdings" w:hint="default"/>
+      </w:rPr>
+    </w:lvl>
+    <w:lvl w:ilvl="3" w:tplc="0C0A0001" w:tentative="1">
+      <w:start w:val="1"/>
+      <w:numFmt w:val="bullet"/>
+      <w:lvlText w:val=""/>
+      <w:lvlJc w:val="left"/>
+      <w:pPr>
+        <w:ind w:left="2880" w:hanging="360"/>
+      </w:pPr>
+      <w:rPr>
+        <w:rFonts w:ascii="Symbol" w:hAnsi="Symbol" w:hint="default"/>
+      </w:rPr>
+    </w:lvl>
+    <w:lvl w:ilvl="4" w:tplc="0C0A0003" w:tentative="1">
+      <w:start w:val="1"/>
+      <w:numFmt w:val="bullet"/>
+      <w:lvlText w:val="o"/>
+      <w:lvlJc w:val="left"/>
+      <w:pPr>
+        <w:ind w:left="3600" w:hanging="360"/>
+      </w:pPr>
+      <w:rPr>
+        <w:rFonts w:ascii="Courier New" w:hAnsi="Courier New" w:cs="Courier New" w:hint="default"/>
+      </w:rPr>
+    </w:lvl>
+    <w:lvl w:ilvl="5" w:tplc="0C0A0005" w:tentative="1">
+      <w:start w:val="1"/>
+      <w:numFmt w:val="bullet"/>
+      <w:lvlText w:val=""/>
+      <w:lvlJc w:val="left"/>
+      <w:pPr>
+        <w:ind w:left="4320" w:hanging="360"/>
+      </w:pPr>
+      <w:rPr>
+        <w:rFonts w:ascii="Wingdings" w:hAnsi="Wingdings" w:hint="default"/>
+      </w:rPr>
+    </w:lvl>
+    <w:lvl w:ilvl="6" w:tplc="0C0A0001" w:tentative="1">
+      <w:start w:val="1"/>
+      <w:numFmt w:val="bullet"/>
+      <w:lvlText w:val=""/>
+      <w:lvlJc w:val="left"/>
+      <w:pPr>
+        <w:ind w:left="5040" w:hanging="360"/>
+      </w:pPr>
+      <w:rPr>
+        <w:rFonts w:ascii="Symbol" w:hAnsi="Symbol" w:hint="default"/>
+      </w:rPr>
+    </w:lvl>
+    <w:lvl w:ilvl="7" w:tplc="0C0A0003" w:tentative="1">
+      <w:start w:val="1"/>
+      <w:numFmt w:val="bullet"/>
+      <w:lvlText w:val="o"/>
+      <w:lvlJc w:val="left"/>
+      <w:pPr>
+        <w:ind w:left="5760" w:hanging="360"/>
+      </w:pPr>
+      <w:rPr>
+        <w:rFonts w:ascii="Courier New" w:hAnsi="Courier New" w:cs="Courier New" w:hint="default"/>
+      </w:rPr>
+    </w:lvl>
+    <w:lvl w:ilvl="8" w:tplc="0C0A0005" w:tentative="1">
+      <w:start w:val="1"/>
+      <w:numFmt w:val="bullet"/>
+      <w:lvlText w:val=""/>
+      <w:lvlJc w:val="left"/>
+      <w:pPr>
+        <w:ind w:left="6480" w:hanging="360"/>
+      </w:pPr>
+      <w:rPr>
+        <w:rFonts w:ascii="Wingdings" w:hAnsi="Wingdings" w:hint="default"/>
+      </w:rPr>
+    </w:lvl>
+  </w:abstractNum>
+  <w:abstractNum w:abstractNumId="10" w15:restartNumberingAfterBreak="0">
     <w:nsid w:val="4A5E32C8"/>
     <w:multiLevelType w:val="multilevel"/>
     <w:tmpl w:val="C0CCC21E"/>
@@ -13512,7 +14076,7 @@
       </w:rPr>
     </w:lvl>
   </w:abstractNum>
-  <w:abstractNum w:abstractNumId="9" w15:restartNumberingAfterBreak="0">
+  <w:abstractNum w:abstractNumId="11" w15:restartNumberingAfterBreak="0">
     <w:nsid w:val="52571275"/>
     <w:multiLevelType w:val="multilevel"/>
     <w:tmpl w:val="A058F404"/>
@@ -13661,7 +14225,7 @@
       </w:rPr>
     </w:lvl>
   </w:abstractNum>
-  <w:abstractNum w:abstractNumId="10" w15:restartNumberingAfterBreak="0">
+  <w:abstractNum w:abstractNumId="12" w15:restartNumberingAfterBreak="0">
     <w:nsid w:val="53577AFA"/>
     <w:multiLevelType w:val="hybridMultilevel"/>
     <w:tmpl w:val="20C8F73A"/>
@@ -13774,7 +14338,7 @@
       </w:rPr>
     </w:lvl>
   </w:abstractNum>
-  <w:abstractNum w:abstractNumId="11" w15:restartNumberingAfterBreak="0">
+  <w:abstractNum w:abstractNumId="13" w15:restartNumberingAfterBreak="0">
     <w:nsid w:val="5DD87C14"/>
     <w:multiLevelType w:val="hybridMultilevel"/>
     <w:tmpl w:val="6804B784"/>
@@ -13862,7 +14426,7 @@
       </w:pPr>
     </w:lvl>
   </w:abstractNum>
-  <w:abstractNum w:abstractNumId="12" w15:restartNumberingAfterBreak="0">
+  <w:abstractNum w:abstractNumId="14" w15:restartNumberingAfterBreak="0">
     <w:nsid w:val="5FCF4368"/>
     <w:multiLevelType w:val="multilevel"/>
     <w:tmpl w:val="70E2302C"/>
@@ -14011,7 +14575,7 @@
       </w:rPr>
     </w:lvl>
   </w:abstractNum>
-  <w:abstractNum w:abstractNumId="13" w15:restartNumberingAfterBreak="0">
+  <w:abstractNum w:abstractNumId="15" w15:restartNumberingAfterBreak="0">
     <w:nsid w:val="6E5F0098"/>
     <w:multiLevelType w:val="multilevel"/>
     <w:tmpl w:val="F82C5CE6"/>
@@ -14160,7 +14724,7 @@
       </w:rPr>
     </w:lvl>
   </w:abstractNum>
-  <w:abstractNum w:abstractNumId="14" w15:restartNumberingAfterBreak="0">
+  <w:abstractNum w:abstractNumId="16" w15:restartNumberingAfterBreak="0">
     <w:nsid w:val="71A05CEC"/>
     <w:multiLevelType w:val="multilevel"/>
     <w:tmpl w:val="11123CDA"/>
@@ -14309,7 +14873,7 @@
       </w:rPr>
     </w:lvl>
   </w:abstractNum>
-  <w:abstractNum w:abstractNumId="15" w15:restartNumberingAfterBreak="0">
+  <w:abstractNum w:abstractNumId="17" w15:restartNumberingAfterBreak="0">
     <w:nsid w:val="767E013F"/>
     <w:multiLevelType w:val="multilevel"/>
     <w:tmpl w:val="0B168F60"/>
@@ -14459,28 +15023,28 @@
     </w:lvl>
   </w:abstractNum>
   <w:num w:numId="1" w16cid:durableId="753863286">
-    <w:abstractNumId w:val="13"/>
+    <w:abstractNumId w:val="15"/>
   </w:num>
   <w:num w:numId="2" w16cid:durableId="379012139">
     <w:abstractNumId w:val="0"/>
   </w:num>
   <w:num w:numId="3" w16cid:durableId="1867792422">
-    <w:abstractNumId w:val="15"/>
+    <w:abstractNumId w:val="17"/>
   </w:num>
   <w:num w:numId="4" w16cid:durableId="1964336646">
     <w:abstractNumId w:val="5"/>
   </w:num>
   <w:num w:numId="5" w16cid:durableId="2011179778">
-    <w:abstractNumId w:val="9"/>
+    <w:abstractNumId w:val="11"/>
   </w:num>
   <w:num w:numId="6" w16cid:durableId="1885871260">
-    <w:abstractNumId w:val="14"/>
+    <w:abstractNumId w:val="16"/>
   </w:num>
   <w:num w:numId="7" w16cid:durableId="445656369">
     <w:abstractNumId w:val="6"/>
   </w:num>
   <w:num w:numId="8" w16cid:durableId="1195928104">
-    <w:abstractNumId w:val="8"/>
+    <w:abstractNumId w:val="10"/>
   </w:num>
   <w:num w:numId="9" w16cid:durableId="988481733">
     <w:abstractNumId w:val="7"/>
@@ -14492,19 +15056,25 @@
     <w:abstractNumId w:val="4"/>
   </w:num>
   <w:num w:numId="12" w16cid:durableId="777140567">
-    <w:abstractNumId w:val="12"/>
+    <w:abstractNumId w:val="14"/>
   </w:num>
   <w:num w:numId="13" w16cid:durableId="193886091">
     <w:abstractNumId w:val="1"/>
   </w:num>
   <w:num w:numId="14" w16cid:durableId="307705798">
-    <w:abstractNumId w:val="10"/>
+    <w:abstractNumId w:val="12"/>
   </w:num>
   <w:num w:numId="15" w16cid:durableId="1357077139">
     <w:abstractNumId w:val="2"/>
   </w:num>
   <w:num w:numId="16" w16cid:durableId="1066536574">
-    <w:abstractNumId w:val="11"/>
+    <w:abstractNumId w:val="13"/>
+  </w:num>
+  <w:num w:numId="17" w16cid:durableId="1019962799">
+    <w:abstractNumId w:val="8"/>
+  </w:num>
+  <w:num w:numId="18" w16cid:durableId="564756463">
+    <w:abstractNumId w:val="9"/>
   </w:num>
 </w:numbering>
 </file>
@@ -15110,6 +15680,7 @@
   <w:style w:type="character" w:default="1" w:styleId="DefaultParagraphFont">
     <w:name w:val="Default Paragraph Font"/>
     <w:uiPriority w:val="1"/>
+    <w:semiHidden/>
     <w:unhideWhenUsed/>
   </w:style>
   <w:style w:type="table" w:default="1" w:styleId="TableNormal">

</xml_diff>